<commit_message>
Updates on SQL Basics exam
</commit_message>
<xml_diff>
--- a/Courses/Software-Sciences/Module-3-Databases-New/06-SQL-Basics-Exam/06-SQL-Basics-Exam.docx
+++ b/Courses/Software-Sciences/Module-3-Databases-New/06-SQL-Basics-Exam/06-SQL-Basics-Exam.docx
@@ -99,21 +99,7 @@
           <w:rStyle w:val="Hyperlink"/>
           <w:lang w:val="ru-RU"/>
         </w:rPr>
-        <w:t>https://judge.softuni.org/C</w:t>
-      </w:r>
-      <w:r>
-        <w:rPr>
-          <w:rStyle w:val="Hyperlink"/>
-          <w:lang w:val="ru-RU"/>
-        </w:rPr>
-        <w:t>o</w:t>
-      </w:r>
-      <w:r>
-        <w:rPr>
-          <w:rStyle w:val="Hyperlink"/>
-          <w:lang w:val="ru-RU"/>
-        </w:rPr>
-        <w:t>ntests/Practice/Index/4617#0</w:t>
+        <w:t>https://judge.softuni.org/Contests/Practice/Index/4617#0</w:t>
       </w:r>
       <w:r>
         <w:rPr>
@@ -150,7 +136,7 @@
           <w:noProof/>
         </w:rPr>
         <w:drawing>
-          <wp:inline distT="0" distB="0" distL="0" distR="0" wp14:anchorId="4A3C3AED" wp14:editId="383B2E4B">
+          <wp:inline distT="0" distB="0" distL="0" distR="0" wp14:anchorId="4A3C3AED" wp14:editId="60E173CB">
             <wp:extent cx="1319916" cy="591290"/>
             <wp:effectExtent l="0" t="0" r="0" b="0"/>
             <wp:docPr id="38579746" name="Picture 1" descr="A yellow and blue sign with white text&#10;&#10;Description automatically generated"/>
@@ -1015,11 +1001,6 @@
       </w:tr>
     </w:tbl>
     <w:p>
-      <w:pPr>
-        <w:rPr>
-          <w:lang w:val="ru-RU"/>
-        </w:rPr>
-      </w:pPr>
       <w:r>
         <w:rPr>
           <w:lang w:val="bg-BG"/>
@@ -1032,22 +1013,31 @@
           <w:bCs/>
           <w:lang w:val="bg-BG"/>
         </w:rPr>
-        <w:t>резултата от заявката</w:t>
-      </w:r>
-      <w:r>
-        <w:rPr>
-          <w:lang w:val="bg-BG"/>
-        </w:rPr>
-        <w:t xml:space="preserve"> в </w:t>
-      </w:r>
-      <w:r>
-        <w:t>judge</w:t>
-      </w:r>
-      <w:r>
-        <w:rPr>
-          <w:lang w:val="bg-BG"/>
-        </w:rPr>
-        <w:t xml:space="preserve"> (трябва да е някакво число).</w:t>
+        <w:t xml:space="preserve">заявката </w:t>
+      </w:r>
+      <w:r>
+        <w:rPr>
+          <w:lang w:val="bg-BG"/>
+        </w:rPr>
+        <w:t>в</w:t>
+      </w:r>
+      <w:r>
+        <w:rPr>
+          <w:b/>
+          <w:bCs/>
+          <w:lang w:val="bg-BG"/>
+        </w:rPr>
+        <w:t xml:space="preserve"> </w:t>
+      </w:r>
+      <w:r>
+        <w:rPr>
+          <w:b/>
+          <w:bCs/>
+        </w:rPr>
+        <w:t>Judge</w:t>
+      </w:r>
+      <w:r>
+        <w:t>.</w:t>
       </w:r>
     </w:p>
     <w:p>

</xml_diff>

<commit_message>
Fixes on SQL Basics Exam
</commit_message>
<xml_diff>
--- a/Courses/Software-Sciences/Module-3-Databases-New/06-SQL-Basics-Exam/06-SQL-Basics-Exam.docx
+++ b/Courses/Software-Sciences/Module-3-Databases-New/06-SQL-Basics-Exam/06-SQL-Basics-Exam.docx
@@ -1,6 +1,6 @@
 
 <file path=word/document.xml><?xml version="1.0" encoding="utf-8"?>
-<w:document xmlns:wpc="http://schemas.microsoft.com/office/word/2010/wordprocessingCanvas" xmlns:cx="http://schemas.microsoft.com/office/drawing/2014/chartex" xmlns:cx1="http://schemas.microsoft.com/office/drawing/2015/9/8/chartex" xmlns:cx2="http://schemas.microsoft.com/office/drawing/2015/10/21/chartex" xmlns:cx3="http://schemas.microsoft.com/office/drawing/2016/5/9/chartex" xmlns:cx4="http://schemas.microsoft.com/office/drawing/2016/5/10/chartex" xmlns:cx5="http://schemas.microsoft.com/office/drawing/2016/5/11/chartex" xmlns:cx6="http://schemas.microsoft.com/office/drawing/2016/5/12/chartex" xmlns:cx7="http://schemas.microsoft.com/office/drawing/2016/5/13/chartex" xmlns:cx8="http://schemas.microsoft.com/office/drawing/2016/5/14/chartex" xmlns:mc="http://schemas.openxmlformats.org/markup-compatibility/2006" xmlns:aink="http://schemas.microsoft.com/office/drawing/2016/ink" xmlns:am3d="http://schemas.microsoft.com/office/drawing/2017/model3d" xmlns:o="urn:schemas-microsoft-com:office:office" xmlns:oel="http://schemas.microsoft.com/office/2019/extlst" xmlns:r="http://schemas.openxmlformats.org/officeDocument/2006/relationships" xmlns:m="http://schemas.openxmlformats.org/officeDocument/2006/math" xmlns:v="urn:schemas-microsoft-com:vml" xmlns:wp14="http://schemas.microsoft.com/office/word/2010/wordprocessingDrawing" xmlns:wp="http://schemas.openxmlformats.org/drawingml/2006/wordprocessingDrawing" xmlns:w10="urn:schemas-microsoft-com:office:word" xmlns:w="http://schemas.openxmlformats.org/wordprocessingml/2006/main" xmlns:w14="http://schemas.microsoft.com/office/word/2010/wordml" xmlns:w15="http://schemas.microsoft.com/office/word/2012/wordml" xmlns:w16cex="http://schemas.microsoft.com/office/word/2018/wordml/cex" xmlns:w16cid="http://schemas.microsoft.com/office/word/2016/wordml/cid" xmlns:w16="http://schemas.microsoft.com/office/word/2018/wordml" xmlns:w16sdtdh="http://schemas.microsoft.com/office/word/2020/wordml/sdtdatahash" xmlns:w16se="http://schemas.microsoft.com/office/word/2015/wordml/symex" xmlns:wpg="http://schemas.microsoft.com/office/word/2010/wordprocessingGroup" xmlns:wpi="http://schemas.microsoft.com/office/word/2010/wordprocessingInk" xmlns:wne="http://schemas.microsoft.com/office/word/2006/wordml" xmlns:wps="http://schemas.microsoft.com/office/word/2010/wordprocessingShape" mc:Ignorable="w14 w15 w16se w16cid w16 w16cex w16sdtdh wp14">
+<w:document xmlns:wpc="http://schemas.microsoft.com/office/word/2010/wordprocessingCanvas" xmlns:cx="http://schemas.microsoft.com/office/drawing/2014/chartex" xmlns:cx1="http://schemas.microsoft.com/office/drawing/2015/9/8/chartex" xmlns:cx2="http://schemas.microsoft.com/office/drawing/2015/10/21/chartex" xmlns:cx3="http://schemas.microsoft.com/office/drawing/2016/5/9/chartex" xmlns:cx4="http://schemas.microsoft.com/office/drawing/2016/5/10/chartex" xmlns:cx5="http://schemas.microsoft.com/office/drawing/2016/5/11/chartex" xmlns:cx6="http://schemas.microsoft.com/office/drawing/2016/5/12/chartex" xmlns:cx7="http://schemas.microsoft.com/office/drawing/2016/5/13/chartex" xmlns:cx8="http://schemas.microsoft.com/office/drawing/2016/5/14/chartex" xmlns:mc="http://schemas.openxmlformats.org/markup-compatibility/2006" xmlns:aink="http://schemas.microsoft.com/office/drawing/2016/ink" xmlns:am3d="http://schemas.microsoft.com/office/drawing/2017/model3d" xmlns:o="urn:schemas-microsoft-com:office:office" xmlns:oel="http://schemas.microsoft.com/office/2019/extlst" xmlns:r="http://schemas.openxmlformats.org/officeDocument/2006/relationships" xmlns:m="http://schemas.openxmlformats.org/officeDocument/2006/math" xmlns:v="urn:schemas-microsoft-com:vml" xmlns:wp14="http://schemas.microsoft.com/office/word/2010/wordprocessingDrawing" xmlns:wp="http://schemas.openxmlformats.org/drawingml/2006/wordprocessingDrawing" xmlns:w10="urn:schemas-microsoft-com:office:word" xmlns:w="http://schemas.openxmlformats.org/wordprocessingml/2006/main" xmlns:w14="http://schemas.microsoft.com/office/word/2010/wordml" xmlns:w15="http://schemas.microsoft.com/office/word/2012/wordml" xmlns:w16cex="http://schemas.microsoft.com/office/word/2018/wordml/cex" xmlns:w16cid="http://schemas.microsoft.com/office/word/2016/wordml/cid" xmlns:w16="http://schemas.microsoft.com/office/word/2018/wordml" xmlns:w16du="http://schemas.microsoft.com/office/word/2023/wordml/word16du" xmlns:w16sdtdh="http://schemas.microsoft.com/office/word/2020/wordml/sdtdatahash" xmlns:w16se="http://schemas.microsoft.com/office/word/2015/wordml/symex" xmlns:wpg="http://schemas.microsoft.com/office/word/2010/wordprocessingGroup" xmlns:wpi="http://schemas.microsoft.com/office/word/2010/wordprocessingInk" xmlns:wne="http://schemas.microsoft.com/office/word/2006/wordml" xmlns:wps="http://schemas.microsoft.com/office/word/2010/wordprocessingShape" mc:Ignorable="w14 w15 w16se w16cid w16 w16cex w16sdtdh w16du wp14">
   <w:body>
     <w:p>
       <w:pPr>
@@ -136,7 +136,7 @@
           <w:noProof/>
         </w:rPr>
         <w:drawing>
-          <wp:inline distT="0" distB="0" distL="0" distR="0" wp14:anchorId="4A3C3AED" wp14:editId="1A4469D0">
+          <wp:inline distT="0" distB="0" distL="0" distR="0" wp14:anchorId="4A3C3AED" wp14:editId="27F29296">
             <wp:extent cx="1319916" cy="591290"/>
             <wp:effectExtent l="0" t="0" r="0" b="0"/>
             <wp:docPr id="38579746" name="Picture 1" descr="A yellow and blue sign with white text&#10;&#10;Description automatically generated"/>
@@ -1385,14 +1385,14 @@
         <w:tblLook w:val="04A0" w:firstRow="1" w:lastRow="0" w:firstColumn="1" w:lastColumn="0" w:noHBand="0" w:noVBand="1"/>
       </w:tblPr>
       <w:tblGrid>
+        <w:gridCol w:w="1767"/>
+        <w:gridCol w:w="1178"/>
         <w:gridCol w:w="2340"/>
-        <w:gridCol w:w="1178"/>
-        <w:gridCol w:w="2610"/>
       </w:tblGrid>
       <w:tr>
         <w:tc>
           <w:tcPr>
-            <w:tcW w:w="2340" w:type="dxa"/>
+            <w:tcW w:w="1767" w:type="dxa"/>
             <w:shd w:val="clear" w:color="auto" w:fill="D9D9D9" w:themeFill="background1" w:themeFillShade="D9"/>
             <w:vAlign w:val="center"/>
           </w:tcPr>
@@ -1439,7 +1439,7 @@
         </w:tc>
         <w:tc>
           <w:tcPr>
-            <w:tcW w:w="2610" w:type="dxa"/>
+            <w:tcW w:w="2340" w:type="dxa"/>
             <w:shd w:val="clear" w:color="auto" w:fill="D9D9D9" w:themeFill="background1" w:themeFillShade="D9"/>
             <w:vAlign w:val="center"/>
           </w:tcPr>
@@ -1467,7 +1467,7 @@
         </w:trPr>
         <w:tc>
           <w:tcPr>
-            <w:tcW w:w="2340" w:type="dxa"/>
+            <w:tcW w:w="1767" w:type="dxa"/>
             <w:vAlign w:val="center"/>
           </w:tcPr>
           <w:p>
@@ -1508,7 +1508,7 @@
         </w:tc>
         <w:tc>
           <w:tcPr>
-            <w:tcW w:w="2610" w:type="dxa"/>
+            <w:tcW w:w="2340" w:type="dxa"/>
             <w:vAlign w:val="center"/>
           </w:tcPr>
           <w:p>
@@ -1532,7 +1532,7 @@
       <w:tr>
         <w:tc>
           <w:tcPr>
-            <w:tcW w:w="2340" w:type="dxa"/>
+            <w:tcW w:w="1767" w:type="dxa"/>
             <w:vAlign w:val="center"/>
           </w:tcPr>
           <w:p>
@@ -1568,7 +1568,7 @@
         </w:tc>
         <w:tc>
           <w:tcPr>
-            <w:tcW w:w="2610" w:type="dxa"/>
+            <w:tcW w:w="2340" w:type="dxa"/>
             <w:vAlign w:val="center"/>
           </w:tcPr>
           <w:p>
@@ -1596,7 +1596,7 @@
         </w:trPr>
         <w:tc>
           <w:tcPr>
-            <w:tcW w:w="2340" w:type="dxa"/>
+            <w:tcW w:w="1767" w:type="dxa"/>
             <w:vAlign w:val="center"/>
           </w:tcPr>
           <w:p>
@@ -1632,7 +1632,7 @@
         </w:tc>
         <w:tc>
           <w:tcPr>
-            <w:tcW w:w="2610" w:type="dxa"/>
+            <w:tcW w:w="2340" w:type="dxa"/>
             <w:vAlign w:val="center"/>
           </w:tcPr>
           <w:p>
@@ -1982,13 +1982,13 @@
         <w:tblLook w:val="04A0" w:firstRow="1" w:lastRow="0" w:firstColumn="1" w:lastColumn="0" w:noHBand="0" w:noVBand="1"/>
       </w:tblPr>
       <w:tblGrid>
-        <w:gridCol w:w="2610"/>
+        <w:gridCol w:w="2340"/>
         <w:gridCol w:w="1178"/>
       </w:tblGrid>
       <w:tr>
         <w:tc>
           <w:tcPr>
-            <w:tcW w:w="2610" w:type="dxa"/>
+            <w:tcW w:w="2340" w:type="dxa"/>
             <w:shd w:val="clear" w:color="auto" w:fill="D9D9D9" w:themeFill="background1" w:themeFillShade="D9"/>
             <w:vAlign w:val="center"/>
           </w:tcPr>
@@ -2039,7 +2039,7 @@
         </w:trPr>
         <w:tc>
           <w:tcPr>
-            <w:tcW w:w="2610" w:type="dxa"/>
+            <w:tcW w:w="2340" w:type="dxa"/>
             <w:vAlign w:val="center"/>
           </w:tcPr>
           <w:p>
@@ -2085,7 +2085,7 @@
       <w:tr>
         <w:tc>
           <w:tcPr>
-            <w:tcW w:w="2610" w:type="dxa"/>
+            <w:tcW w:w="2340" w:type="dxa"/>
             <w:vAlign w:val="center"/>
           </w:tcPr>
           <w:p>
@@ -2136,7 +2136,7 @@
         </w:trPr>
         <w:tc>
           <w:tcPr>
-            <w:tcW w:w="2610" w:type="dxa"/>
+            <w:tcW w:w="2340" w:type="dxa"/>
             <w:vAlign w:val="center"/>
           </w:tcPr>
           <w:p>
@@ -4845,7 +4845,7 @@
 </file>
 
 <file path=word/endnotes.xml><?xml version="1.0" encoding="utf-8"?>
-<w:endnotes xmlns:wpc="http://schemas.microsoft.com/office/word/2010/wordprocessingCanvas" xmlns:cx="http://schemas.microsoft.com/office/drawing/2014/chartex" xmlns:cx1="http://schemas.microsoft.com/office/drawing/2015/9/8/chartex" xmlns:cx2="http://schemas.microsoft.com/office/drawing/2015/10/21/chartex" xmlns:cx3="http://schemas.microsoft.com/office/drawing/2016/5/9/chartex" xmlns:cx4="http://schemas.microsoft.com/office/drawing/2016/5/10/chartex" xmlns:cx5="http://schemas.microsoft.com/office/drawing/2016/5/11/chartex" xmlns:cx6="http://schemas.microsoft.com/office/drawing/2016/5/12/chartex" xmlns:cx7="http://schemas.microsoft.com/office/drawing/2016/5/13/chartex" xmlns:cx8="http://schemas.microsoft.com/office/drawing/2016/5/14/chartex" xmlns:mc="http://schemas.openxmlformats.org/markup-compatibility/2006" xmlns:aink="http://schemas.microsoft.com/office/drawing/2016/ink" xmlns:am3d="http://schemas.microsoft.com/office/drawing/2017/model3d" xmlns:o="urn:schemas-microsoft-com:office:office" xmlns:oel="http://schemas.microsoft.com/office/2019/extlst" xmlns:r="http://schemas.openxmlformats.org/officeDocument/2006/relationships" xmlns:m="http://schemas.openxmlformats.org/officeDocument/2006/math" xmlns:v="urn:schemas-microsoft-com:vml" xmlns:wp14="http://schemas.microsoft.com/office/word/2010/wordprocessingDrawing" xmlns:wp="http://schemas.openxmlformats.org/drawingml/2006/wordprocessingDrawing" xmlns:w10="urn:schemas-microsoft-com:office:word" xmlns:w="http://schemas.openxmlformats.org/wordprocessingml/2006/main" xmlns:w14="http://schemas.microsoft.com/office/word/2010/wordml" xmlns:w15="http://schemas.microsoft.com/office/word/2012/wordml" xmlns:w16cex="http://schemas.microsoft.com/office/word/2018/wordml/cex" xmlns:w16cid="http://schemas.microsoft.com/office/word/2016/wordml/cid" xmlns:w16="http://schemas.microsoft.com/office/word/2018/wordml" xmlns:w16sdtdh="http://schemas.microsoft.com/office/word/2020/wordml/sdtdatahash" xmlns:w16se="http://schemas.microsoft.com/office/word/2015/wordml/symex" xmlns:wpg="http://schemas.microsoft.com/office/word/2010/wordprocessingGroup" xmlns:wpi="http://schemas.microsoft.com/office/word/2010/wordprocessingInk" xmlns:wne="http://schemas.microsoft.com/office/word/2006/wordml" xmlns:wps="http://schemas.microsoft.com/office/word/2010/wordprocessingShape" mc:Ignorable="w14 w15 w16se w16cid w16 w16cex w16sdtdh wp14">
+<w:endnotes xmlns:wpc="http://schemas.microsoft.com/office/word/2010/wordprocessingCanvas" xmlns:cx="http://schemas.microsoft.com/office/drawing/2014/chartex" xmlns:cx1="http://schemas.microsoft.com/office/drawing/2015/9/8/chartex" xmlns:cx2="http://schemas.microsoft.com/office/drawing/2015/10/21/chartex" xmlns:cx3="http://schemas.microsoft.com/office/drawing/2016/5/9/chartex" xmlns:cx4="http://schemas.microsoft.com/office/drawing/2016/5/10/chartex" xmlns:cx5="http://schemas.microsoft.com/office/drawing/2016/5/11/chartex" xmlns:cx6="http://schemas.microsoft.com/office/drawing/2016/5/12/chartex" xmlns:cx7="http://schemas.microsoft.com/office/drawing/2016/5/13/chartex" xmlns:cx8="http://schemas.microsoft.com/office/drawing/2016/5/14/chartex" xmlns:mc="http://schemas.openxmlformats.org/markup-compatibility/2006" xmlns:aink="http://schemas.microsoft.com/office/drawing/2016/ink" xmlns:am3d="http://schemas.microsoft.com/office/drawing/2017/model3d" xmlns:o="urn:schemas-microsoft-com:office:office" xmlns:oel="http://schemas.microsoft.com/office/2019/extlst" xmlns:r="http://schemas.openxmlformats.org/officeDocument/2006/relationships" xmlns:m="http://schemas.openxmlformats.org/officeDocument/2006/math" xmlns:v="urn:schemas-microsoft-com:vml" xmlns:wp14="http://schemas.microsoft.com/office/word/2010/wordprocessingDrawing" xmlns:wp="http://schemas.openxmlformats.org/drawingml/2006/wordprocessingDrawing" xmlns:w10="urn:schemas-microsoft-com:office:word" xmlns:w="http://schemas.openxmlformats.org/wordprocessingml/2006/main" xmlns:w14="http://schemas.microsoft.com/office/word/2010/wordml" xmlns:w15="http://schemas.microsoft.com/office/word/2012/wordml" xmlns:w16cex="http://schemas.microsoft.com/office/word/2018/wordml/cex" xmlns:w16cid="http://schemas.microsoft.com/office/word/2016/wordml/cid" xmlns:w16="http://schemas.microsoft.com/office/word/2018/wordml" xmlns:w16du="http://schemas.microsoft.com/office/word/2023/wordml/word16du" xmlns:w16sdtdh="http://schemas.microsoft.com/office/word/2020/wordml/sdtdatahash" xmlns:w16se="http://schemas.microsoft.com/office/word/2015/wordml/symex" xmlns:wpg="http://schemas.microsoft.com/office/word/2010/wordprocessingGroup" xmlns:wpi="http://schemas.microsoft.com/office/word/2010/wordprocessingInk" xmlns:wne="http://schemas.microsoft.com/office/word/2006/wordml" xmlns:wps="http://schemas.microsoft.com/office/word/2010/wordprocessingShape" mc:Ignorable="w14 w15 w16se w16cid w16 w16cex w16sdtdh w16du wp14">
   <w:endnote w:type="separator" w:id="-1">
     <w:p>
       <w:pPr>
@@ -4870,7 +4870,7 @@
 </file>
 
 <file path=word/footer1.xml><?xml version="1.0" encoding="utf-8"?>
-<w:ftr xmlns:wpc="http://schemas.microsoft.com/office/word/2010/wordprocessingCanvas" xmlns:cx="http://schemas.microsoft.com/office/drawing/2014/chartex" xmlns:cx1="http://schemas.microsoft.com/office/drawing/2015/9/8/chartex" xmlns:cx2="http://schemas.microsoft.com/office/drawing/2015/10/21/chartex" xmlns:cx3="http://schemas.microsoft.com/office/drawing/2016/5/9/chartex" xmlns:cx4="http://schemas.microsoft.com/office/drawing/2016/5/10/chartex" xmlns:cx5="http://schemas.microsoft.com/office/drawing/2016/5/11/chartex" xmlns:cx6="http://schemas.microsoft.com/office/drawing/2016/5/12/chartex" xmlns:cx7="http://schemas.microsoft.com/office/drawing/2016/5/13/chartex" xmlns:cx8="http://schemas.microsoft.com/office/drawing/2016/5/14/chartex" xmlns:mc="http://schemas.openxmlformats.org/markup-compatibility/2006" xmlns:aink="http://schemas.microsoft.com/office/drawing/2016/ink" xmlns:am3d="http://schemas.microsoft.com/office/drawing/2017/model3d" xmlns:o="urn:schemas-microsoft-com:office:office" xmlns:oel="http://schemas.microsoft.com/office/2019/extlst" xmlns:r="http://schemas.openxmlformats.org/officeDocument/2006/relationships" xmlns:m="http://schemas.openxmlformats.org/officeDocument/2006/math" xmlns:v="urn:schemas-microsoft-com:vml" xmlns:wp14="http://schemas.microsoft.com/office/word/2010/wordprocessingDrawing" xmlns:wp="http://schemas.openxmlformats.org/drawingml/2006/wordprocessingDrawing" xmlns:w10="urn:schemas-microsoft-com:office:word" xmlns:w="http://schemas.openxmlformats.org/wordprocessingml/2006/main" xmlns:w14="http://schemas.microsoft.com/office/word/2010/wordml" xmlns:w15="http://schemas.microsoft.com/office/word/2012/wordml" xmlns:w16cex="http://schemas.microsoft.com/office/word/2018/wordml/cex" xmlns:w16cid="http://schemas.microsoft.com/office/word/2016/wordml/cid" xmlns:w16="http://schemas.microsoft.com/office/word/2018/wordml" xmlns:w16sdtdh="http://schemas.microsoft.com/office/word/2020/wordml/sdtdatahash" xmlns:w16se="http://schemas.microsoft.com/office/word/2015/wordml/symex" xmlns:wpg="http://schemas.microsoft.com/office/word/2010/wordprocessingGroup" xmlns:wpi="http://schemas.microsoft.com/office/word/2010/wordprocessingInk" xmlns:wne="http://schemas.microsoft.com/office/word/2006/wordml" xmlns:wps="http://schemas.microsoft.com/office/word/2010/wordprocessingShape" mc:Ignorable="w14 w15 w16se w16cid w16 w16cex w16sdtdh wp14">
+<w:ftr xmlns:wpc="http://schemas.microsoft.com/office/word/2010/wordprocessingCanvas" xmlns:cx="http://schemas.microsoft.com/office/drawing/2014/chartex" xmlns:cx1="http://schemas.microsoft.com/office/drawing/2015/9/8/chartex" xmlns:cx2="http://schemas.microsoft.com/office/drawing/2015/10/21/chartex" xmlns:cx3="http://schemas.microsoft.com/office/drawing/2016/5/9/chartex" xmlns:cx4="http://schemas.microsoft.com/office/drawing/2016/5/10/chartex" xmlns:cx5="http://schemas.microsoft.com/office/drawing/2016/5/11/chartex" xmlns:cx6="http://schemas.microsoft.com/office/drawing/2016/5/12/chartex" xmlns:cx7="http://schemas.microsoft.com/office/drawing/2016/5/13/chartex" xmlns:cx8="http://schemas.microsoft.com/office/drawing/2016/5/14/chartex" xmlns:mc="http://schemas.openxmlformats.org/markup-compatibility/2006" xmlns:aink="http://schemas.microsoft.com/office/drawing/2016/ink" xmlns:am3d="http://schemas.microsoft.com/office/drawing/2017/model3d" xmlns:o="urn:schemas-microsoft-com:office:office" xmlns:oel="http://schemas.microsoft.com/office/2019/extlst" xmlns:r="http://schemas.openxmlformats.org/officeDocument/2006/relationships" xmlns:m="http://schemas.openxmlformats.org/officeDocument/2006/math" xmlns:v="urn:schemas-microsoft-com:vml" xmlns:wp14="http://schemas.microsoft.com/office/word/2010/wordprocessingDrawing" xmlns:wp="http://schemas.openxmlformats.org/drawingml/2006/wordprocessingDrawing" xmlns:w10="urn:schemas-microsoft-com:office:word" xmlns:w="http://schemas.openxmlformats.org/wordprocessingml/2006/main" xmlns:w14="http://schemas.microsoft.com/office/word/2010/wordml" xmlns:w15="http://schemas.microsoft.com/office/word/2012/wordml" xmlns:w16cex="http://schemas.microsoft.com/office/word/2018/wordml/cex" xmlns:w16cid="http://schemas.microsoft.com/office/word/2016/wordml/cid" xmlns:w16="http://schemas.microsoft.com/office/word/2018/wordml" xmlns:w16du="http://schemas.microsoft.com/office/word/2023/wordml/word16du" xmlns:w16sdtdh="http://schemas.microsoft.com/office/word/2020/wordml/sdtdatahash" xmlns:w16se="http://schemas.microsoft.com/office/word/2015/wordml/symex" xmlns:wpg="http://schemas.microsoft.com/office/word/2010/wordprocessingGroup" xmlns:wpi="http://schemas.microsoft.com/office/word/2010/wordprocessingInk" xmlns:wne="http://schemas.microsoft.com/office/word/2006/wordml" xmlns:wps="http://schemas.microsoft.com/office/word/2010/wordprocessingShape" mc:Ignorable="w14 w15 w16se w16cid w16 w16cex w16sdtdh w16du wp14">
   <w:p>
     <w:pPr>
       <w:pStyle w:val="Footer"/>
@@ -6030,7 +6030,7 @@
 </file>
 
 <file path=word/footnotes.xml><?xml version="1.0" encoding="utf-8"?>
-<w:footnotes xmlns:wpc="http://schemas.microsoft.com/office/word/2010/wordprocessingCanvas" xmlns:cx="http://schemas.microsoft.com/office/drawing/2014/chartex" xmlns:cx1="http://schemas.microsoft.com/office/drawing/2015/9/8/chartex" xmlns:cx2="http://schemas.microsoft.com/office/drawing/2015/10/21/chartex" xmlns:cx3="http://schemas.microsoft.com/office/drawing/2016/5/9/chartex" xmlns:cx4="http://schemas.microsoft.com/office/drawing/2016/5/10/chartex" xmlns:cx5="http://schemas.microsoft.com/office/drawing/2016/5/11/chartex" xmlns:cx6="http://schemas.microsoft.com/office/drawing/2016/5/12/chartex" xmlns:cx7="http://schemas.microsoft.com/office/drawing/2016/5/13/chartex" xmlns:cx8="http://schemas.microsoft.com/office/drawing/2016/5/14/chartex" xmlns:mc="http://schemas.openxmlformats.org/markup-compatibility/2006" xmlns:aink="http://schemas.microsoft.com/office/drawing/2016/ink" xmlns:am3d="http://schemas.microsoft.com/office/drawing/2017/model3d" xmlns:o="urn:schemas-microsoft-com:office:office" xmlns:oel="http://schemas.microsoft.com/office/2019/extlst" xmlns:r="http://schemas.openxmlformats.org/officeDocument/2006/relationships" xmlns:m="http://schemas.openxmlformats.org/officeDocument/2006/math" xmlns:v="urn:schemas-microsoft-com:vml" xmlns:wp14="http://schemas.microsoft.com/office/word/2010/wordprocessingDrawing" xmlns:wp="http://schemas.openxmlformats.org/drawingml/2006/wordprocessingDrawing" xmlns:w10="urn:schemas-microsoft-com:office:word" xmlns:w="http://schemas.openxmlformats.org/wordprocessingml/2006/main" xmlns:w14="http://schemas.microsoft.com/office/word/2010/wordml" xmlns:w15="http://schemas.microsoft.com/office/word/2012/wordml" xmlns:w16cex="http://schemas.microsoft.com/office/word/2018/wordml/cex" xmlns:w16cid="http://schemas.microsoft.com/office/word/2016/wordml/cid" xmlns:w16="http://schemas.microsoft.com/office/word/2018/wordml" xmlns:w16sdtdh="http://schemas.microsoft.com/office/word/2020/wordml/sdtdatahash" xmlns:w16se="http://schemas.microsoft.com/office/word/2015/wordml/symex" xmlns:wpg="http://schemas.microsoft.com/office/word/2010/wordprocessingGroup" xmlns:wpi="http://schemas.microsoft.com/office/word/2010/wordprocessingInk" xmlns:wne="http://schemas.microsoft.com/office/word/2006/wordml" xmlns:wps="http://schemas.microsoft.com/office/word/2010/wordprocessingShape" mc:Ignorable="w14 w15 w16se w16cid w16 w16cex w16sdtdh wp14">
+<w:footnotes xmlns:wpc="http://schemas.microsoft.com/office/word/2010/wordprocessingCanvas" xmlns:cx="http://schemas.microsoft.com/office/drawing/2014/chartex" xmlns:cx1="http://schemas.microsoft.com/office/drawing/2015/9/8/chartex" xmlns:cx2="http://schemas.microsoft.com/office/drawing/2015/10/21/chartex" xmlns:cx3="http://schemas.microsoft.com/office/drawing/2016/5/9/chartex" xmlns:cx4="http://schemas.microsoft.com/office/drawing/2016/5/10/chartex" xmlns:cx5="http://schemas.microsoft.com/office/drawing/2016/5/11/chartex" xmlns:cx6="http://schemas.microsoft.com/office/drawing/2016/5/12/chartex" xmlns:cx7="http://schemas.microsoft.com/office/drawing/2016/5/13/chartex" xmlns:cx8="http://schemas.microsoft.com/office/drawing/2016/5/14/chartex" xmlns:mc="http://schemas.openxmlformats.org/markup-compatibility/2006" xmlns:aink="http://schemas.microsoft.com/office/drawing/2016/ink" xmlns:am3d="http://schemas.microsoft.com/office/drawing/2017/model3d" xmlns:o="urn:schemas-microsoft-com:office:office" xmlns:oel="http://schemas.microsoft.com/office/2019/extlst" xmlns:r="http://schemas.openxmlformats.org/officeDocument/2006/relationships" xmlns:m="http://schemas.openxmlformats.org/officeDocument/2006/math" xmlns:v="urn:schemas-microsoft-com:vml" xmlns:wp14="http://schemas.microsoft.com/office/word/2010/wordprocessingDrawing" xmlns:wp="http://schemas.openxmlformats.org/drawingml/2006/wordprocessingDrawing" xmlns:w10="urn:schemas-microsoft-com:office:word" xmlns:w="http://schemas.openxmlformats.org/wordprocessingml/2006/main" xmlns:w14="http://schemas.microsoft.com/office/word/2010/wordml" xmlns:w15="http://schemas.microsoft.com/office/word/2012/wordml" xmlns:w16cex="http://schemas.microsoft.com/office/word/2018/wordml/cex" xmlns:w16cid="http://schemas.microsoft.com/office/word/2016/wordml/cid" xmlns:w16="http://schemas.microsoft.com/office/word/2018/wordml" xmlns:w16du="http://schemas.microsoft.com/office/word/2023/wordml/word16du" xmlns:w16sdtdh="http://schemas.microsoft.com/office/word/2020/wordml/sdtdatahash" xmlns:w16se="http://schemas.microsoft.com/office/word/2015/wordml/symex" xmlns:wpg="http://schemas.microsoft.com/office/word/2010/wordprocessingGroup" xmlns:wpi="http://schemas.microsoft.com/office/word/2010/wordprocessingInk" xmlns:wne="http://schemas.microsoft.com/office/word/2006/wordml" xmlns:wps="http://schemas.microsoft.com/office/word/2010/wordprocessingShape" mc:Ignorable="w14 w15 w16se w16cid w16 w16cex w16sdtdh w16du wp14">
   <w:footnote w:type="separator" w:id="-1">
     <w:p>
       <w:pPr>
@@ -6055,7 +6055,7 @@
 </file>
 
 <file path=word/header1.xml><?xml version="1.0" encoding="utf-8"?>
-<w:hdr xmlns:wpc="http://schemas.microsoft.com/office/word/2010/wordprocessingCanvas" xmlns:cx="http://schemas.microsoft.com/office/drawing/2014/chartex" xmlns:cx1="http://schemas.microsoft.com/office/drawing/2015/9/8/chartex" xmlns:cx2="http://schemas.microsoft.com/office/drawing/2015/10/21/chartex" xmlns:cx3="http://schemas.microsoft.com/office/drawing/2016/5/9/chartex" xmlns:cx4="http://schemas.microsoft.com/office/drawing/2016/5/10/chartex" xmlns:cx5="http://schemas.microsoft.com/office/drawing/2016/5/11/chartex" xmlns:cx6="http://schemas.microsoft.com/office/drawing/2016/5/12/chartex" xmlns:cx7="http://schemas.microsoft.com/office/drawing/2016/5/13/chartex" xmlns:cx8="http://schemas.microsoft.com/office/drawing/2016/5/14/chartex" xmlns:mc="http://schemas.openxmlformats.org/markup-compatibility/2006" xmlns:aink="http://schemas.microsoft.com/office/drawing/2016/ink" xmlns:am3d="http://schemas.microsoft.com/office/drawing/2017/model3d" xmlns:o="urn:schemas-microsoft-com:office:office" xmlns:oel="http://schemas.microsoft.com/office/2019/extlst" xmlns:r="http://schemas.openxmlformats.org/officeDocument/2006/relationships" xmlns:m="http://schemas.openxmlformats.org/officeDocument/2006/math" xmlns:v="urn:schemas-microsoft-com:vml" xmlns:wp14="http://schemas.microsoft.com/office/word/2010/wordprocessingDrawing" xmlns:wp="http://schemas.openxmlformats.org/drawingml/2006/wordprocessingDrawing" xmlns:w10="urn:schemas-microsoft-com:office:word" xmlns:w="http://schemas.openxmlformats.org/wordprocessingml/2006/main" xmlns:w14="http://schemas.microsoft.com/office/word/2010/wordml" xmlns:w15="http://schemas.microsoft.com/office/word/2012/wordml" xmlns:w16cex="http://schemas.microsoft.com/office/word/2018/wordml/cex" xmlns:w16cid="http://schemas.microsoft.com/office/word/2016/wordml/cid" xmlns:w16="http://schemas.microsoft.com/office/word/2018/wordml" xmlns:w16sdtdh="http://schemas.microsoft.com/office/word/2020/wordml/sdtdatahash" xmlns:w16se="http://schemas.microsoft.com/office/word/2015/wordml/symex" xmlns:wpg="http://schemas.microsoft.com/office/word/2010/wordprocessingGroup" xmlns:wpi="http://schemas.microsoft.com/office/word/2010/wordprocessingInk" xmlns:wne="http://schemas.microsoft.com/office/word/2006/wordml" xmlns:wps="http://schemas.microsoft.com/office/word/2010/wordprocessingShape" mc:Ignorable="w14 w15 w16se w16cid w16 w16cex w16sdtdh wp14">
+<w:hdr xmlns:wpc="http://schemas.microsoft.com/office/word/2010/wordprocessingCanvas" xmlns:cx="http://schemas.microsoft.com/office/drawing/2014/chartex" xmlns:cx1="http://schemas.microsoft.com/office/drawing/2015/9/8/chartex" xmlns:cx2="http://schemas.microsoft.com/office/drawing/2015/10/21/chartex" xmlns:cx3="http://schemas.microsoft.com/office/drawing/2016/5/9/chartex" xmlns:cx4="http://schemas.microsoft.com/office/drawing/2016/5/10/chartex" xmlns:cx5="http://schemas.microsoft.com/office/drawing/2016/5/11/chartex" xmlns:cx6="http://schemas.microsoft.com/office/drawing/2016/5/12/chartex" xmlns:cx7="http://schemas.microsoft.com/office/drawing/2016/5/13/chartex" xmlns:cx8="http://schemas.microsoft.com/office/drawing/2016/5/14/chartex" xmlns:mc="http://schemas.openxmlformats.org/markup-compatibility/2006" xmlns:aink="http://schemas.microsoft.com/office/drawing/2016/ink" xmlns:am3d="http://schemas.microsoft.com/office/drawing/2017/model3d" xmlns:o="urn:schemas-microsoft-com:office:office" xmlns:oel="http://schemas.microsoft.com/office/2019/extlst" xmlns:r="http://schemas.openxmlformats.org/officeDocument/2006/relationships" xmlns:m="http://schemas.openxmlformats.org/officeDocument/2006/math" xmlns:v="urn:schemas-microsoft-com:vml" xmlns:wp14="http://schemas.microsoft.com/office/word/2010/wordprocessingDrawing" xmlns:wp="http://schemas.openxmlformats.org/drawingml/2006/wordprocessingDrawing" xmlns:w10="urn:schemas-microsoft-com:office:word" xmlns:w="http://schemas.openxmlformats.org/wordprocessingml/2006/main" xmlns:w14="http://schemas.microsoft.com/office/word/2010/wordml" xmlns:w15="http://schemas.microsoft.com/office/word/2012/wordml" xmlns:w16cex="http://schemas.microsoft.com/office/word/2018/wordml/cex" xmlns:w16cid="http://schemas.microsoft.com/office/word/2016/wordml/cid" xmlns:w16="http://schemas.microsoft.com/office/word/2018/wordml" xmlns:w16du="http://schemas.microsoft.com/office/word/2023/wordml/word16du" xmlns:w16sdtdh="http://schemas.microsoft.com/office/word/2020/wordml/sdtdatahash" xmlns:w16se="http://schemas.microsoft.com/office/word/2015/wordml/symex" xmlns:wpg="http://schemas.microsoft.com/office/word/2010/wordprocessingGroup" xmlns:wpi="http://schemas.microsoft.com/office/word/2010/wordprocessingInk" xmlns:wne="http://schemas.microsoft.com/office/word/2006/wordml" xmlns:wps="http://schemas.microsoft.com/office/word/2010/wordprocessingShape" mc:Ignorable="w14 w15 w16se w16cid w16 w16cex w16sdtdh w16du wp14">
   <w:p>
     <w:pPr>
       <w:pStyle w:val="Header"/>
@@ -6066,7 +6066,7 @@
 </file>
 
 <file path=word/numbering.xml><?xml version="1.0" encoding="utf-8"?>
-<w:numbering xmlns:wpc="http://schemas.microsoft.com/office/word/2010/wordprocessingCanvas" xmlns:cx="http://schemas.microsoft.com/office/drawing/2014/chartex" xmlns:cx1="http://schemas.microsoft.com/office/drawing/2015/9/8/chartex" xmlns:cx2="http://schemas.microsoft.com/office/drawing/2015/10/21/chartex" xmlns:cx3="http://schemas.microsoft.com/office/drawing/2016/5/9/chartex" xmlns:cx4="http://schemas.microsoft.com/office/drawing/2016/5/10/chartex" xmlns:cx5="http://schemas.microsoft.com/office/drawing/2016/5/11/chartex" xmlns:cx6="http://schemas.microsoft.com/office/drawing/2016/5/12/chartex" xmlns:cx7="http://schemas.microsoft.com/office/drawing/2016/5/13/chartex" xmlns:cx8="http://schemas.microsoft.com/office/drawing/2016/5/14/chartex" xmlns:mc="http://schemas.openxmlformats.org/markup-compatibility/2006" xmlns:aink="http://schemas.microsoft.com/office/drawing/2016/ink" xmlns:am3d="http://schemas.microsoft.com/office/drawing/2017/model3d" xmlns:o="urn:schemas-microsoft-com:office:office" xmlns:oel="http://schemas.microsoft.com/office/2019/extlst" xmlns:r="http://schemas.openxmlformats.org/officeDocument/2006/relationships" xmlns:m="http://schemas.openxmlformats.org/officeDocument/2006/math" xmlns:v="urn:schemas-microsoft-com:vml" xmlns:wp14="http://schemas.microsoft.com/office/word/2010/wordprocessingDrawing" xmlns:wp="http://schemas.openxmlformats.org/drawingml/2006/wordprocessingDrawing" xmlns:w10="urn:schemas-microsoft-com:office:word" xmlns:w="http://schemas.openxmlformats.org/wordprocessingml/2006/main" xmlns:w14="http://schemas.microsoft.com/office/word/2010/wordml" xmlns:w15="http://schemas.microsoft.com/office/word/2012/wordml" xmlns:w16cex="http://schemas.microsoft.com/office/word/2018/wordml/cex" xmlns:w16cid="http://schemas.microsoft.com/office/word/2016/wordml/cid" xmlns:w16="http://schemas.microsoft.com/office/word/2018/wordml" xmlns:w16sdtdh="http://schemas.microsoft.com/office/word/2020/wordml/sdtdatahash" xmlns:w16se="http://schemas.microsoft.com/office/word/2015/wordml/symex" xmlns:wpg="http://schemas.microsoft.com/office/word/2010/wordprocessingGroup" xmlns:wpi="http://schemas.microsoft.com/office/word/2010/wordprocessingInk" xmlns:wne="http://schemas.microsoft.com/office/word/2006/wordml" xmlns:wps="http://schemas.microsoft.com/office/word/2010/wordprocessingShape" mc:Ignorable="w14 w15 w16se w16cid w16 w16cex w16sdtdh wp14">
+<w:numbering xmlns:wpc="http://schemas.microsoft.com/office/word/2010/wordprocessingCanvas" xmlns:cx="http://schemas.microsoft.com/office/drawing/2014/chartex" xmlns:cx1="http://schemas.microsoft.com/office/drawing/2015/9/8/chartex" xmlns:cx2="http://schemas.microsoft.com/office/drawing/2015/10/21/chartex" xmlns:cx3="http://schemas.microsoft.com/office/drawing/2016/5/9/chartex" xmlns:cx4="http://schemas.microsoft.com/office/drawing/2016/5/10/chartex" xmlns:cx5="http://schemas.microsoft.com/office/drawing/2016/5/11/chartex" xmlns:cx6="http://schemas.microsoft.com/office/drawing/2016/5/12/chartex" xmlns:cx7="http://schemas.microsoft.com/office/drawing/2016/5/13/chartex" xmlns:cx8="http://schemas.microsoft.com/office/drawing/2016/5/14/chartex" xmlns:mc="http://schemas.openxmlformats.org/markup-compatibility/2006" xmlns:aink="http://schemas.microsoft.com/office/drawing/2016/ink" xmlns:am3d="http://schemas.microsoft.com/office/drawing/2017/model3d" xmlns:o="urn:schemas-microsoft-com:office:office" xmlns:oel="http://schemas.microsoft.com/office/2019/extlst" xmlns:r="http://schemas.openxmlformats.org/officeDocument/2006/relationships" xmlns:m="http://schemas.openxmlformats.org/officeDocument/2006/math" xmlns:v="urn:schemas-microsoft-com:vml" xmlns:wp14="http://schemas.microsoft.com/office/word/2010/wordprocessingDrawing" xmlns:wp="http://schemas.openxmlformats.org/drawingml/2006/wordprocessingDrawing" xmlns:w10="urn:schemas-microsoft-com:office:word" xmlns:w="http://schemas.openxmlformats.org/wordprocessingml/2006/main" xmlns:w14="http://schemas.microsoft.com/office/word/2010/wordml" xmlns:w15="http://schemas.microsoft.com/office/word/2012/wordml" xmlns:w16cex="http://schemas.microsoft.com/office/word/2018/wordml/cex" xmlns:w16cid="http://schemas.microsoft.com/office/word/2016/wordml/cid" xmlns:w16="http://schemas.microsoft.com/office/word/2018/wordml" xmlns:w16du="http://schemas.microsoft.com/office/word/2023/wordml/word16du" xmlns:w16sdtdh="http://schemas.microsoft.com/office/word/2020/wordml/sdtdatahash" xmlns:w16se="http://schemas.microsoft.com/office/word/2015/wordml/symex" xmlns:wpg="http://schemas.microsoft.com/office/word/2010/wordprocessingGroup" xmlns:wpi="http://schemas.microsoft.com/office/word/2010/wordprocessingInk" xmlns:wne="http://schemas.microsoft.com/office/word/2006/wordml" xmlns:wps="http://schemas.microsoft.com/office/word/2010/wordprocessingShape" mc:Ignorable="w14 w15 w16se w16cid w16 w16cex w16sdtdh w16du wp14">
   <w:abstractNum w:abstractNumId="0" w15:restartNumberingAfterBreak="0">
     <w:nsid w:val="13A00DEC"/>
     <w:multiLevelType w:val="hybridMultilevel"/>
@@ -7004,7 +7004,7 @@
 </file>
 
 <file path=word/styles.xml><?xml version="1.0" encoding="utf-8"?>
-<w:styles xmlns:mc="http://schemas.openxmlformats.org/markup-compatibility/2006" xmlns:r="http://schemas.openxmlformats.org/officeDocument/2006/relationships" xmlns:w="http://schemas.openxmlformats.org/wordprocessingml/2006/main" xmlns:w14="http://schemas.microsoft.com/office/word/2010/wordml" xmlns:w15="http://schemas.microsoft.com/office/word/2012/wordml" xmlns:w16cex="http://schemas.microsoft.com/office/word/2018/wordml/cex" xmlns:w16cid="http://schemas.microsoft.com/office/word/2016/wordml/cid" xmlns:w16="http://schemas.microsoft.com/office/word/2018/wordml" xmlns:w16sdtdh="http://schemas.microsoft.com/office/word/2020/wordml/sdtdatahash" xmlns:w16se="http://schemas.microsoft.com/office/word/2015/wordml/symex" mc:Ignorable="w14 w15 w16se w16cid w16 w16cex w16sdtdh">
+<w:styles xmlns:mc="http://schemas.openxmlformats.org/markup-compatibility/2006" xmlns:r="http://schemas.openxmlformats.org/officeDocument/2006/relationships" xmlns:w="http://schemas.openxmlformats.org/wordprocessingml/2006/main" xmlns:w14="http://schemas.microsoft.com/office/word/2010/wordml" xmlns:w15="http://schemas.microsoft.com/office/word/2012/wordml" xmlns:w16cex="http://schemas.microsoft.com/office/word/2018/wordml/cex" xmlns:w16cid="http://schemas.microsoft.com/office/word/2016/wordml/cid" xmlns:w16="http://schemas.microsoft.com/office/word/2018/wordml" xmlns:w16du="http://schemas.microsoft.com/office/word/2023/wordml/word16du" xmlns:w16sdtdh="http://schemas.microsoft.com/office/word/2020/wordml/sdtdatahash" xmlns:w16se="http://schemas.microsoft.com/office/word/2015/wordml/symex" mc:Ignorable="w14 w15 w16se w16cid w16 w16cex w16sdtdh w16du">
   <w:docDefaults>
     <w:rPrDefault>
       <w:rPr>

</xml_diff>